<commit_message>
Raycast volume rendering functionality
</commit_message>
<xml_diff>
--- a/HW2/Assignment2_Report_Seren_Lowy.docx
+++ b/HW2/Assignment2_Report_Seren_Lowy.docx
@@ -206,17 +206,15 @@
           <w:numId w:val="2"/>
         </w:numPr>
       </w:pPr>
-      <w:proofErr w:type="spellStart"/>
-      <w:r>
-        <w:t>Raycasting</w:t>
-      </w:r>
-      <w:proofErr w:type="spellEnd"/>
-      <w:r>
-        <w:t xml:space="preserve"> and Splatting: limitations</w:t>
-      </w:r>
-    </w:p>
-    <w:p>
-      <w:r>
+      <w:r>
+        <w:t>Raycasting and Splatting: limitations</w:t>
+      </w:r>
+    </w:p>
+    <w:p>
+      <w:r>
+        <w:rPr>
+          <w:highlight w:val="magenta"/>
+        </w:rPr>
         <w:t>…</w:t>
       </w:r>
     </w:p>
@@ -270,15 +268,7 @@
     </w:p>
     <w:p>
       <w:r>
-        <w:t>Above: screenshot of program window, showing 3 cut planes (YZ, XZ, XY), dataset “</w:t>
-      </w:r>
-      <w:proofErr w:type="spellStart"/>
-      <w:r>
-        <w:t>FullHead.mhd</w:t>
-      </w:r>
-      <w:proofErr w:type="spellEnd"/>
-      <w:r>
-        <w:t>”, default values for dynamic scalar range.</w:t>
+        <w:t>Above: screenshot of program window, showing 3 cut planes (YZ, XZ, XY), dataset “FullHead.mhd”, default values for dynamic scalar range.</w:t>
       </w:r>
     </w:p>
     <w:p/>
@@ -328,15 +318,7 @@
     </w:p>
     <w:p>
       <w:r>
-        <w:t xml:space="preserve">Please test my program UI to verify that checkboxes correctly show and hide the cut planes, Min Range and Max Range </w:t>
-      </w:r>
-      <w:proofErr w:type="spellStart"/>
-      <w:r>
-        <w:t>spinboxes</w:t>
-      </w:r>
-      <w:proofErr w:type="spellEnd"/>
-      <w:r>
-        <w:t xml:space="preserve"> interactively modify the colors visible in the cut planes, and Min range and Max range are not allowed to be in decreasing order (min &gt; max, out of order).</w:t>
+        <w:t>Please test my program UI to verify that checkboxes correctly show and hide the cut planes, Min Range and Max Range spinboxes interactively modify the colors visible in the cut planes, and Min range and Max range are not allowed to be in decreasing order (min &gt; max, out of order).</w:t>
       </w:r>
     </w:p>
     <w:p>
@@ -389,15 +371,7 @@
     </w:p>
     <w:p>
       <w:r>
-        <w:t>Above: The program window with an iso-surface of dataset “</w:t>
-      </w:r>
-      <w:proofErr w:type="spellStart"/>
-      <w:r>
-        <w:t>FullHead.mhd</w:t>
-      </w:r>
-      <w:proofErr w:type="spellEnd"/>
-      <w:r>
-        <w:t>” at the default value (half the scalar range, 2047.50) and full opacity. The result looks like a skeleton skull face.</w:t>
+        <w:t>Above: The program window with an iso-surface of dataset “FullHead.mhd” at the default value (half the scalar range, 2047.50) and full opacity. The result looks like a skeleton skull face.</w:t>
       </w:r>
     </w:p>
     <w:p/>
@@ -536,8 +510,69 @@
         <w:t>When opacity is changed to 0.75, we can see the sinus system and inner ears inside the patient’s face.</w:t>
       </w:r>
     </w:p>
+    <w:p>
+      <w:pPr>
+        <w:pStyle w:val="Heading2"/>
+      </w:pPr>
+      <w:r>
+        <w:lastRenderedPageBreak/>
+        <w:t>4.0 Raycast Volume Rendering</w:t>
+      </w:r>
+    </w:p>
+    <w:p>
+      <w:r>
+        <w:drawing>
+          <wp:inline distT="0" distB="0" distL="0" distR="0" wp14:anchorId="164C5FBE" wp14:editId="5DDE1E93">
+            <wp:extent cx="5943600" cy="4262755"/>
+            <wp:effectExtent l="0" t="0" r="0" b="4445"/>
+            <wp:docPr id="2129153184" name="Picture 1"/>
+            <wp:cNvGraphicFramePr>
+              <a:graphicFrameLocks xmlns:a="http://schemas.openxmlformats.org/drawingml/2006/main" noChangeAspect="1"/>
+            </wp:cNvGraphicFramePr>
+            <a:graphic xmlns:a="http://schemas.openxmlformats.org/drawingml/2006/main">
+              <a:graphicData uri="http://schemas.openxmlformats.org/drawingml/2006/picture">
+                <pic:pic xmlns:pic="http://schemas.openxmlformats.org/drawingml/2006/picture">
+                  <pic:nvPicPr>
+                    <pic:cNvPr id="2129153184" name=""/>
+                    <pic:cNvPicPr/>
+                  </pic:nvPicPr>
+                  <pic:blipFill>
+                    <a:blip r:embed="rId13"/>
+                    <a:stretch>
+                      <a:fillRect/>
+                    </a:stretch>
+                  </pic:blipFill>
+                  <pic:spPr>
+                    <a:xfrm>
+                      <a:off x="0" y="0"/>
+                      <a:ext cx="5943600" cy="4262755"/>
+                    </a:xfrm>
+                    <a:prstGeom prst="rect">
+                      <a:avLst/>
+                    </a:prstGeom>
+                  </pic:spPr>
+                </pic:pic>
+              </a:graphicData>
+            </a:graphic>
+          </wp:inline>
+        </w:drawing>
+      </w:r>
+    </w:p>
+    <w:p>
+      <w:r>
+        <w:t>Above: Volume rendering of dataset “FullHead.mhd” in customized color. Regions of the patient’s brain are visible along with their face.</w:t>
+      </w:r>
+    </w:p>
+    <w:p>
+      <w:pPr>
+        <w:pStyle w:val="Heading2"/>
+      </w:pPr>
+      <w:r>
+        <w:t>4.1 Raycast rendering, exploring Cylinder dataset</w:t>
+      </w:r>
+    </w:p>
     <w:sectPr>
-      <w:headerReference w:type="default" r:id="rId13"/>
+      <w:headerReference w:type="default" r:id="rId14"/>
       <w:pgSz w:w="12240" w:h="15840"/>
       <w:pgMar w:top="1440" w:right="1440" w:bottom="1440" w:left="1440" w:header="720" w:footer="720" w:gutter="0"/>
       <w:cols w:space="720"/>
@@ -1233,6 +1268,27 @@
     <w:name w:val="Normal"/>
     <w:qFormat/>
   </w:style>
+  <w:style w:type="paragraph" w:styleId="Heading1">
+    <w:name w:val="heading 1"/>
+    <w:basedOn w:val="Normal"/>
+    <w:next w:val="Normal"/>
+    <w:link w:val="Heading1Char"/>
+    <w:uiPriority w:val="9"/>
+    <w:qFormat/>
+    <w:rsid w:val="00664D88"/>
+    <w:pPr>
+      <w:keepNext/>
+      <w:keepLines/>
+      <w:spacing w:before="240" w:after="0"/>
+      <w:outlineLvl w:val="0"/>
+    </w:pPr>
+    <w:rPr>
+      <w:rFonts w:asciiTheme="majorHAnsi" w:eastAsiaTheme="majorEastAsia" w:hAnsiTheme="majorHAnsi" w:cstheme="majorBidi"/>
+      <w:color w:val="2F5496" w:themeColor="accent1" w:themeShade="BF"/>
+      <w:sz w:val="32"/>
+      <w:szCs w:val="32"/>
+    </w:rPr>
+  </w:style>
   <w:style w:type="paragraph" w:styleId="Heading2">
     <w:name w:val="heading 2"/>
     <w:basedOn w:val="Normal"/>
@@ -1369,6 +1425,19 @@
       <w:color w:val="2F5496" w:themeColor="accent1" w:themeShade="BF"/>
       <w:sz w:val="26"/>
       <w:szCs w:val="26"/>
+    </w:rPr>
+  </w:style>
+  <w:style w:type="character" w:customStyle="1" w:styleId="Heading1Char">
+    <w:name w:val="Heading 1 Char"/>
+    <w:basedOn w:val="DefaultParagraphFont"/>
+    <w:link w:val="Heading1"/>
+    <w:uiPriority w:val="9"/>
+    <w:rsid w:val="00664D88"/>
+    <w:rPr>
+      <w:rFonts w:asciiTheme="majorHAnsi" w:eastAsiaTheme="majorEastAsia" w:hAnsiTheme="majorHAnsi" w:cstheme="majorBidi"/>
+      <w:color w:val="2F5496" w:themeColor="accent1" w:themeShade="BF"/>
+      <w:sz w:val="32"/>
+      <w:szCs w:val="32"/>
     </w:rPr>
   </w:style>
 </w:styles>

</xml_diff>